<commit_message>
updated hypothesis and rationale
with Figure for triadic configurations
</commit_message>
<xml_diff>
--- a/Table 1.July20.doc.docx
+++ b/Table 1.July20.doc.docx
@@ -1,6 +1,6 @@
 
 <file path=word/document.xml><?xml version="1.0" encoding="utf-8"?>
-<w:document xmlns:wpc="http://schemas.microsoft.com/office/word/2010/wordprocessingCanvas" xmlns:cx="http://schemas.microsoft.com/office/drawing/2014/chartex" xmlns:cx1="http://schemas.microsoft.com/office/drawing/2015/9/8/chartex" xmlns:cx2="http://schemas.microsoft.com/office/drawing/2015/10/21/chartex" xmlns:cx3="http://schemas.microsoft.com/office/drawing/2016/5/9/chartex" xmlns:cx4="http://schemas.microsoft.com/office/drawing/2016/5/10/chartex" xmlns:cx5="http://schemas.microsoft.com/office/drawing/2016/5/11/chartex" xmlns:cx6="http://schemas.microsoft.com/office/drawing/2016/5/12/chartex" xmlns:cx7="http://schemas.microsoft.com/office/drawing/2016/5/13/chartex" xmlns:cx8="http://schemas.microsoft.com/office/drawing/2016/5/14/chartex" xmlns:mc="http://schemas.openxmlformats.org/markup-compatibility/2006" xmlns:o="urn:schemas-microsoft-com:office:office" xmlns:r="http://schemas.openxmlformats.org/officeDocument/2006/relationships" xmlns:m="http://schemas.openxmlformats.org/officeDocument/2006/math" xmlns:v="urn:schemas-microsoft-com:vml" xmlns:wp14="http://schemas.microsoft.com/office/word/2010/wordprocessingDrawing" xmlns:wp="http://schemas.openxmlformats.org/drawingml/2006/wordprocessingDrawing" xmlns:w10="urn:schemas-microsoft-com:office:word" xmlns:w="http://schemas.openxmlformats.org/wordprocessingml/2006/main" xmlns:w14="http://schemas.microsoft.com/office/word/2010/wordml" xmlns:w15="http://schemas.microsoft.com/office/word/2012/wordml" xmlns:w16se="http://schemas.microsoft.com/office/word/2015/wordml/symex" xmlns:wpg="http://schemas.microsoft.com/office/word/2010/wordprocessingGroup" xmlns:wpi="http://schemas.microsoft.com/office/word/2010/wordprocessingInk" xmlns:wne="http://schemas.microsoft.com/office/word/2006/wordml" xmlns:wps="http://schemas.microsoft.com/office/word/2010/wordprocessingShape" mc:Ignorable="w14 w15 w16se wp14">
+<w:document xmlns:wpc="http://schemas.microsoft.com/office/word/2010/wordprocessingCanvas" xmlns:mo="http://schemas.microsoft.com/office/mac/office/2008/main" xmlns:mc="http://schemas.openxmlformats.org/markup-compatibility/2006" xmlns:mv="urn:schemas-microsoft-com:mac:vml" xmlns:o="urn:schemas-microsoft-com:office:office" xmlns:r="http://schemas.openxmlformats.org/officeDocument/2006/relationships" xmlns:m="http://schemas.openxmlformats.org/officeDocument/2006/math" xmlns:v="urn:schemas-microsoft-com:vml" xmlns:wp14="http://schemas.microsoft.com/office/word/2010/wordprocessingDrawing" xmlns:wp="http://schemas.openxmlformats.org/drawingml/2006/wordprocessingDrawing" xmlns:w10="urn:schemas-microsoft-com:office:word" xmlns:w="http://schemas.openxmlformats.org/wordprocessingml/2006/main" xmlns:w14="http://schemas.microsoft.com/office/word/2010/wordml" xmlns:w15="http://schemas.microsoft.com/office/word/2012/wordml" xmlns:wpg="http://schemas.microsoft.com/office/word/2010/wordprocessingGroup" xmlns:wpi="http://schemas.microsoft.com/office/word/2010/wordprocessingInk" xmlns:wne="http://schemas.microsoft.com/office/word/2006/wordml" xmlns:wps="http://schemas.microsoft.com/office/word/2010/wordprocessingShape" mc:Ignorable="w14 w15 wp14">
   <w:body>
     <w:tbl>
       <w:tblPr>
@@ -824,6 +824,8 @@
               </w:rPr>
               <w:t>     Consistency motivation (out-ties)</w:t>
             </w:r>
+            <w:bookmarkStart w:id="0" w:name="_GoBack"/>
+            <w:bookmarkEnd w:id="0"/>
           </w:p>
         </w:tc>
         <w:tc>
@@ -1156,14 +1158,7 @@
                 <w:rFonts w:eastAsia="Times New Roman"/>
                 <w:sz w:val="22"/>
               </w:rPr>
-              <w:t>     Understanding motivation (out-t</w:t>
-            </w:r>
-            <w:r>
-              <w:rPr>
-                <w:rFonts w:eastAsia="Times New Roman"/>
-                <w:sz w:val="22"/>
-              </w:rPr>
-              <w:t>ies)</w:t>
+              <w:t>     Understanding motivation (out-ties)</w:t>
             </w:r>
           </w:p>
         </w:tc>
@@ -3073,14 +3068,7 @@
                 <w:rFonts w:eastAsia="Times New Roman"/>
                 <w:sz w:val="22"/>
               </w:rPr>
-              <w:t>     </w:t>
-            </w:r>
-            <w:r>
-              <w:rPr>
-                <w:rFonts w:eastAsia="Times New Roman"/>
-                <w:sz w:val="22"/>
-              </w:rPr>
-              <w:t>Multiple ac</w:t>
+              <w:t>     Multiple ac</w:t>
             </w:r>
             <w:r>
               <w:rPr>
@@ -4283,14 +4271,7 @@
                 <w:rFonts w:eastAsia="Times New Roman"/>
                 <w:sz w:val="22"/>
               </w:rPr>
-              <w:t>     </w:t>
-            </w:r>
-            <w:r>
-              <w:rPr>
-                <w:rFonts w:eastAsia="Times New Roman"/>
-                <w:sz w:val="22"/>
-              </w:rPr>
-              <w:t>Multiple cyclic closure (GWESP-ITP, 3)</w:t>
+              <w:t>     Multiple cyclic closure (GWESP-ITP, 3)</w:t>
             </w:r>
           </w:p>
         </w:tc>
@@ -4792,14 +4773,7 @@
                 <w:rFonts w:eastAsia="Times New Roman"/>
                 <w:sz w:val="22"/>
               </w:rPr>
-              <w:t>     Multiple popularity c</w:t>
-            </w:r>
-            <w:r>
-              <w:rPr>
-                <w:rFonts w:eastAsia="Times New Roman"/>
-                <w:sz w:val="22"/>
-              </w:rPr>
-              <w:t>losure (GWESP-ISP, 2)</w:t>
+              <w:t>     Multiple popularity closure (GWESP-ISP, 2)</w:t>
             </w:r>
           </w:p>
         </w:tc>
@@ -5373,14 +5347,7 @@
                 <w:rFonts w:eastAsia="Times New Roman"/>
                 <w:sz w:val="22"/>
               </w:rPr>
-              <w:t xml:space="preserve"> </w:t>
-            </w:r>
-            <w:r>
-              <w:rPr>
-                <w:rFonts w:eastAsia="Times New Roman"/>
-                <w:sz w:val="22"/>
-              </w:rPr>
-              <w:t>[-5.271; -3.</w:t>
+              <w:t xml:space="preserve"> [-5.271; -3.</w:t>
             </w:r>
             <w:proofErr w:type="gramStart"/>
             <w:r>
@@ -6646,14 +6613,7 @@
                 <w:rFonts w:eastAsia="Times New Roman"/>
                 <w:sz w:val="22"/>
               </w:rPr>
-              <w:t xml:space="preserve">     Delayed </w:t>
-            </w:r>
-            <w:r>
-              <w:rPr>
-                <w:rFonts w:eastAsia="Times New Roman"/>
-                <w:sz w:val="22"/>
-              </w:rPr>
-              <w:t>activity closure</w:t>
+              <w:t>     Delayed activity closure</w:t>
             </w:r>
           </w:p>
         </w:tc>
@@ -7227,14 +7187,7 @@
                 <w:rFonts w:eastAsia="Times New Roman"/>
                 <w:sz w:val="22"/>
               </w:rPr>
-              <w:t xml:space="preserve"> </w:t>
-            </w:r>
-            <w:r>
-              <w:rPr>
-                <w:rFonts w:eastAsia="Times New Roman"/>
-                <w:sz w:val="22"/>
-              </w:rPr>
-              <w:t xml:space="preserve">[0.009; </w:t>
+              <w:t xml:space="preserve"> [0.009; </w:t>
             </w:r>
             <w:proofErr w:type="gramStart"/>
             <w:r>
@@ -7662,7 +7615,6 @@
                 <w:u w:val="single"/>
               </w:rPr>
             </w:pPr>
-            <w:bookmarkStart w:id="0" w:name="_GoBack"/>
             <w:r>
               <w:rPr>
                 <w:rFonts w:eastAsia="Times New Roman"/>
@@ -7673,7 +7625,6 @@
               </w:rPr>
               <w:t>Controls</w:t>
             </w:r>
-            <w:bookmarkEnd w:id="0"/>
           </w:p>
         </w:tc>
         <w:tc>
@@ -7932,14 +7883,7 @@
                 <w:rFonts w:eastAsia="Times New Roman"/>
                 <w:sz w:val="22"/>
               </w:rPr>
-              <w:t>-0.001 [-0.019;</w:t>
-            </w:r>
-            <w:r>
-              <w:rPr>
-                <w:rFonts w:eastAsia="Times New Roman"/>
-                <w:sz w:val="22"/>
-              </w:rPr>
-              <w:t xml:space="preserve"> 0.026]</w:t>
+              <w:t>-0.001 [-0.019; 0.026]</w:t>
             </w:r>
           </w:p>
         </w:tc>
@@ -8902,16 +8846,7 @@
                 <w:bCs/>
                 <w:sz w:val="22"/>
               </w:rPr>
-              <w:t>-0.12</w:t>
-            </w:r>
-            <w:r>
-              <w:rPr>
-                <w:rFonts w:eastAsia="Times New Roman"/>
-                <w:b/>
-                <w:bCs/>
-                <w:sz w:val="22"/>
-              </w:rPr>
-              <w:t>0</w:t>
+              <w:t>-0.120</w:t>
             </w:r>
             <w:r>
               <w:rPr>
@@ -9304,14 +9239,7 @@
                 <w:rFonts w:eastAsia="Times New Roman"/>
                 <w:sz w:val="22"/>
               </w:rPr>
-              <w:t xml:space="preserve"> </w:t>
-            </w:r>
-            <w:r>
-              <w:rPr>
-                <w:rFonts w:eastAsia="Times New Roman"/>
-                <w:sz w:val="22"/>
-              </w:rPr>
-              <w:t>[-0.492; -0.</w:t>
+              <w:t xml:space="preserve"> [-0.492; -0.</w:t>
             </w:r>
             <w:proofErr w:type="gramStart"/>
             <w:r>
@@ -11056,7 +10984,7 @@
 </file>
 
 <file path=word/styles.xml><?xml version="1.0" encoding="utf-8"?>
-<w:styles xmlns:mc="http://schemas.openxmlformats.org/markup-compatibility/2006" xmlns:r="http://schemas.openxmlformats.org/officeDocument/2006/relationships" xmlns:w="http://schemas.openxmlformats.org/wordprocessingml/2006/main" xmlns:w14="http://schemas.microsoft.com/office/word/2010/wordml" xmlns:w15="http://schemas.microsoft.com/office/word/2012/wordml" xmlns:w16se="http://schemas.microsoft.com/office/word/2015/wordml/symex" mc:Ignorable="w14 w15 w16se">
+<w:styles xmlns:mc="http://schemas.openxmlformats.org/markup-compatibility/2006" xmlns:r="http://schemas.openxmlformats.org/officeDocument/2006/relationships" xmlns:w="http://schemas.openxmlformats.org/wordprocessingml/2006/main" xmlns:w14="http://schemas.microsoft.com/office/word/2010/wordml" xmlns:w15="http://schemas.microsoft.com/office/word/2012/wordml" mc:Ignorable="w14 w15">
   <w:docDefaults>
     <w:rPrDefault>
       <w:rPr>
@@ -11066,7 +10994,7 @@
     </w:rPrDefault>
     <w:pPrDefault/>
   </w:docDefaults>
-  <w:latentStyles w:defLockedState="0" w:defUIPriority="99" w:defSemiHidden="0" w:defUnhideWhenUsed="0" w:defQFormat="0" w:count="374">
+  <w:latentStyles w:defLockedState="0" w:defUIPriority="99" w:defSemiHidden="0" w:defUnhideWhenUsed="0" w:defQFormat="0" w:count="382">
     <w:lsdException w:name="Normal" w:uiPriority="0" w:qFormat="1"/>
     <w:lsdException w:name="heading 1" w:uiPriority="9" w:qFormat="1"/>
     <w:lsdException w:name="heading 2" w:semiHidden="1" w:uiPriority="9" w:unhideWhenUsed="1" w:qFormat="1"/>
@@ -11440,7 +11368,6 @@
     <w:lsdException w:name="List Table 7 Colorful Accent 6" w:uiPriority="52"/>
     <w:lsdException w:name="Mention" w:semiHidden="1" w:unhideWhenUsed="1"/>
     <w:lsdException w:name="Smart Hyperlink" w:semiHidden="1" w:unhideWhenUsed="1"/>
-    <w:lsdException w:name="Hashtag" w:semiHidden="1" w:unhideWhenUsed="1"/>
   </w:latentStyles>
   <w:style w:type="paragraph" w:default="1" w:styleId="Normal">
     <w:name w:val="Normal"/>
@@ -11484,6 +11411,97 @@
     <w:pPr>
       <w:spacing w:before="100" w:beforeAutospacing="1" w:after="100" w:afterAutospacing="1"/>
     </w:pPr>
+  </w:style>
+  <w:style w:type="character" w:styleId="CommentReference">
+    <w:name w:val="annotation reference"/>
+    <w:basedOn w:val="DefaultParagraphFont"/>
+    <w:uiPriority w:val="99"/>
+    <w:semiHidden/>
+    <w:unhideWhenUsed/>
+    <w:rsid w:val="00CF32CB"/>
+    <w:rPr>
+      <w:sz w:val="18"/>
+      <w:szCs w:val="18"/>
+    </w:rPr>
+  </w:style>
+  <w:style w:type="paragraph" w:styleId="CommentText">
+    <w:name w:val="annotation text"/>
+    <w:basedOn w:val="Normal"/>
+    <w:link w:val="CommentTextChar"/>
+    <w:uiPriority w:val="99"/>
+    <w:semiHidden/>
+    <w:unhideWhenUsed/>
+    <w:rsid w:val="00CF32CB"/>
+  </w:style>
+  <w:style w:type="character" w:customStyle="1" w:styleId="CommentTextChar">
+    <w:name w:val="Comment Text Char"/>
+    <w:basedOn w:val="DefaultParagraphFont"/>
+    <w:link w:val="CommentText"/>
+    <w:uiPriority w:val="99"/>
+    <w:semiHidden/>
+    <w:rsid w:val="00CF32CB"/>
+    <w:rPr>
+      <w:rFonts w:eastAsiaTheme="minorEastAsia"/>
+      <w:sz w:val="24"/>
+      <w:szCs w:val="24"/>
+    </w:rPr>
+  </w:style>
+  <w:style w:type="paragraph" w:styleId="CommentSubject">
+    <w:name w:val="annotation subject"/>
+    <w:basedOn w:val="CommentText"/>
+    <w:next w:val="CommentText"/>
+    <w:link w:val="CommentSubjectChar"/>
+    <w:uiPriority w:val="99"/>
+    <w:semiHidden/>
+    <w:unhideWhenUsed/>
+    <w:rsid w:val="00CF32CB"/>
+    <w:rPr>
+      <w:b/>
+      <w:bCs/>
+      <w:sz w:val="20"/>
+      <w:szCs w:val="20"/>
+    </w:rPr>
+  </w:style>
+  <w:style w:type="character" w:customStyle="1" w:styleId="CommentSubjectChar">
+    <w:name w:val="Comment Subject Char"/>
+    <w:basedOn w:val="CommentTextChar"/>
+    <w:link w:val="CommentSubject"/>
+    <w:uiPriority w:val="99"/>
+    <w:semiHidden/>
+    <w:rsid w:val="00CF32CB"/>
+    <w:rPr>
+      <w:rFonts w:eastAsiaTheme="minorEastAsia"/>
+      <w:b/>
+      <w:bCs/>
+      <w:sz w:val="24"/>
+      <w:szCs w:val="24"/>
+    </w:rPr>
+  </w:style>
+  <w:style w:type="paragraph" w:styleId="BalloonText">
+    <w:name w:val="Balloon Text"/>
+    <w:basedOn w:val="Normal"/>
+    <w:link w:val="BalloonTextChar"/>
+    <w:uiPriority w:val="99"/>
+    <w:semiHidden/>
+    <w:unhideWhenUsed/>
+    <w:rsid w:val="00CF32CB"/>
+    <w:rPr>
+      <w:sz w:val="18"/>
+      <w:szCs w:val="18"/>
+    </w:rPr>
+  </w:style>
+  <w:style w:type="character" w:customStyle="1" w:styleId="BalloonTextChar">
+    <w:name w:val="Balloon Text Char"/>
+    <w:basedOn w:val="DefaultParagraphFont"/>
+    <w:link w:val="BalloonText"/>
+    <w:uiPriority w:val="99"/>
+    <w:semiHidden/>
+    <w:rsid w:val="00CF32CB"/>
+    <w:rPr>
+      <w:rFonts w:eastAsiaTheme="minorEastAsia"/>
+      <w:sz w:val="18"/>
+      <w:szCs w:val="18"/>
+    </w:rPr>
   </w:style>
 </w:styles>
 </file>

</xml_diff>